<commit_message>
add Forward propagation chapter
</commit_message>
<xml_diff>
--- a/Learning RNN.docx
+++ b/Learning RNN.docx
@@ -5,8 +5,16 @@
     <w:p>
       <w:pPr>
         <w:pStyle w:val="IntenseQuote"/>
-      </w:pPr>
-      <w:r>
+        <w:rPr>
+          <w:sz w:val="40"/>
+          <w:szCs w:val="40"/>
+        </w:rPr>
+      </w:pPr>
+      <w:r>
+        <w:rPr>
+          <w:sz w:val="40"/>
+          <w:szCs w:val="40"/>
+        </w:rPr>
         <w:t>Learning RNN</w:t>
       </w:r>
     </w:p>
@@ -26,7 +34,13 @@
         <w:t>In this paper I will introduce RNN technology and explain RNN and explain how to do back propagation to compute the weight of RNN.</w:t>
       </w:r>
       <w:r>
-        <w:t xml:space="preserve"> This tutorial will using character prediction as example to show how to use RNN to predict next character based on current input and hidden state.</w:t>
+        <w:t xml:space="preserve"> This tutorial will us</w:t>
+      </w:r>
+      <w:r>
+        <w:t>e</w:t>
+      </w:r>
+      <w:r>
+        <w:t xml:space="preserve"> character prediction as example to show how to use RNN to predict next character based on current input and hidden state.</w:t>
       </w:r>
     </w:p>
     <w:p>
@@ -98,7 +112,7 @@
           <v:shape id="_x0000_i1025" type="#_x0000_t75" style="width:331.5pt;height:302.5pt" o:ole="">
             <v:imagedata r:id="rId7" o:title=""/>
           </v:shape>
-          <o:OLEObject Type="Embed" ProgID="Visio.Drawing.15" ShapeID="_x0000_i1025" DrawAspect="Content" ObjectID="_1528285959" r:id="rId8"/>
+          <o:OLEObject Type="Embed" ProgID="Visio.Drawing.15" ShapeID="_x0000_i1025" DrawAspect="Content" ObjectID="_1528289324" r:id="rId8"/>
         </w:object>
       </w:r>
     </w:p>
@@ -1581,6 +1595,106 @@
     </w:p>
     <w:p>
       <w:pPr>
+        <w:pStyle w:val="ListParagraph"/>
+        <w:numPr>
+          <w:ilvl w:val="0"/>
+          <w:numId w:val="2"/>
+        </w:numPr>
+        <w:spacing w:line="240" w:lineRule="auto"/>
+      </w:pPr>
+      <w:r>
+        <w:rPr>
+          <w:rFonts w:hint="eastAsia"/>
+        </w:rPr>
+        <w:t>设</w:t>
+      </w:r>
+      <w:r>
+        <w:t>Hidden layer</w:t>
+      </w:r>
+      <w:r>
+        <w:rPr>
+          <w:rFonts w:hint="eastAsia"/>
+        </w:rPr>
+        <w:t>的输入为</w:t>
+      </w:r>
+      <w:r>
+        <w:t>u,</w:t>
+      </w:r>
+      <w:r>
+        <w:rPr>
+          <w:rFonts w:hint="eastAsia"/>
+        </w:rPr>
+        <w:t>输出为</w:t>
+      </w:r>
+      <w:r>
+        <w:rPr>
+          <w:rFonts w:hint="eastAsia"/>
+        </w:rPr>
+        <w:t>h</w:t>
+      </w:r>
+      <w:r>
+        <w:t>, output</w:t>
+      </w:r>
+      <w:r>
+        <w:rPr>
+          <w:rFonts w:hint="eastAsia"/>
+        </w:rPr>
+        <w:t xml:space="preserve"> layer</w:t>
+      </w:r>
+      <w:r>
+        <w:rPr>
+          <w:rFonts w:hint="eastAsia"/>
+        </w:rPr>
+        <w:t>的输入为</w:t>
+      </w:r>
+      <w:r>
+        <w:t xml:space="preserve">u’, </w:t>
+      </w:r>
+      <w:r>
+        <w:rPr>
+          <w:rFonts w:hint="eastAsia"/>
+        </w:rPr>
+        <w:t>这里，因为</w:t>
+      </w:r>
+      <w:r>
+        <w:t>hidden layer</w:t>
+      </w:r>
+      <w:r>
+        <w:rPr>
+          <w:rFonts w:hint="eastAsia"/>
+        </w:rPr>
+        <w:t>采用</w:t>
+      </w:r>
+      <w:r>
+        <w:t>tanh</w:t>
+      </w:r>
+      <w:r>
+        <w:rPr>
+          <w:rFonts w:hint="eastAsia"/>
+        </w:rPr>
+        <w:t>作为激活函数，所以</w:t>
+      </w:r>
+      <w:r>
+        <w:t>h = tanh(u), output layer</w:t>
+      </w:r>
+      <w:r>
+        <w:rPr>
+          <w:rFonts w:hint="eastAsia"/>
+        </w:rPr>
+        <w:t>没有采用激活函数，所以</w:t>
+      </w:r>
+      <w:r>
+        <w:t xml:space="preserve"> y = u’</w:t>
+      </w:r>
+      <w:r>
+        <w:t xml:space="preserve"> .</w:t>
+      </w:r>
+      <w:r>
+        <w:t xml:space="preserve">   </w:t>
+      </w:r>
+    </w:p>
+    <w:p>
+      <w:pPr>
         <w:spacing w:line="240" w:lineRule="auto"/>
       </w:pPr>
     </w:p>
@@ -1619,7 +1733,6 @@
         <w:pStyle w:val="Heading1"/>
       </w:pPr>
       <w:r>
-        <w:lastRenderedPageBreak/>
         <w:t>4. Loss Function</w:t>
       </w:r>
     </w:p>
@@ -1750,81 +1863,96 @@
     <w:p>
       <w:pPr>
         <w:spacing w:line="240" w:lineRule="auto"/>
-      </w:pPr>
-      <m:oMathPara>
-        <m:oMath>
-          <m:r>
-            <w:rPr>
-              <w:rFonts w:ascii="Cambria Math" w:hAnsi="Cambria Math"/>
-            </w:rPr>
-            <m:t>E=</m:t>
-          </m:r>
-          <m:f>
-            <m:fPr>
-              <m:ctrlPr>
-                <w:rPr>
-                  <w:rFonts w:ascii="Cambria Math" w:hAnsi="Cambria Math"/>
-                  <w:i/>
-                </w:rPr>
-              </m:ctrlPr>
-            </m:fPr>
-            <m:num>
-              <m:r>
-                <w:rPr>
-                  <w:rFonts w:ascii="Cambria Math" w:hAnsi="Cambria Math"/>
-                </w:rPr>
-                <m:t>1</m:t>
-              </m:r>
-            </m:num>
-            <m:den>
-              <m:r>
-                <w:rPr>
-                  <w:rFonts w:ascii="Cambria Math" w:hAnsi="Cambria Math"/>
-                </w:rPr>
-                <m:t>2</m:t>
-              </m:r>
-            </m:den>
-          </m:f>
-          <m:sSup>
-            <m:sSupPr>
-              <m:ctrlPr>
-                <w:rPr>
-                  <w:rFonts w:ascii="Cambria Math" w:hAnsi="Cambria Math"/>
-                  <w:i/>
-                </w:rPr>
-              </m:ctrlPr>
-            </m:sSupPr>
-            <m:e>
-              <m:d>
-                <m:dPr>
-                  <m:ctrlPr>
-                    <w:rPr>
-                      <w:rFonts w:ascii="Cambria Math" w:hAnsi="Cambria Math"/>
-                      <w:i/>
-                    </w:rPr>
-                  </m:ctrlPr>
-                </m:dPr>
-                <m:e>
-                  <m:r>
-                    <w:rPr>
-                      <w:rFonts w:ascii="Cambria Math" w:hAnsi="Cambria Math"/>
-                    </w:rPr>
-                    <m:t>t-y</m:t>
-                  </m:r>
-                </m:e>
-              </m:d>
-            </m:e>
-            <m:sup>
-              <m:r>
-                <w:rPr>
-                  <w:rFonts w:ascii="Cambria Math" w:hAnsi="Cambria Math"/>
-                </w:rPr>
-                <m:t>2</m:t>
-              </m:r>
-            </m:sup>
-          </m:sSup>
-        </m:oMath>
-      </m:oMathPara>
+        <w:ind w:left="3600" w:firstLine="720"/>
+      </w:pPr>
+      <m:oMath>
+        <m:r>
+          <w:rPr>
+            <w:rFonts w:ascii="Cambria Math" w:hAnsi="Cambria Math"/>
+          </w:rPr>
+          <m:t>E=</m:t>
+        </m:r>
+        <m:f>
+          <m:fPr>
+            <m:ctrlPr>
+              <w:rPr>
+                <w:rFonts w:ascii="Cambria Math" w:hAnsi="Cambria Math"/>
+                <w:i/>
+              </w:rPr>
+            </m:ctrlPr>
+          </m:fPr>
+          <m:num>
+            <m:r>
+              <w:rPr>
+                <w:rFonts w:ascii="Cambria Math" w:hAnsi="Cambria Math"/>
+              </w:rPr>
+              <m:t>1</m:t>
+            </m:r>
+          </m:num>
+          <m:den>
+            <m:r>
+              <w:rPr>
+                <w:rFonts w:ascii="Cambria Math" w:hAnsi="Cambria Math"/>
+              </w:rPr>
+              <m:t>2</m:t>
+            </m:r>
+          </m:den>
+        </m:f>
+        <m:sSup>
+          <m:sSupPr>
+            <m:ctrlPr>
+              <w:rPr>
+                <w:rFonts w:ascii="Cambria Math" w:hAnsi="Cambria Math"/>
+                <w:i/>
+              </w:rPr>
+            </m:ctrlPr>
+          </m:sSupPr>
+          <m:e>
+            <m:d>
+              <m:dPr>
+                <m:ctrlPr>
+                  <w:rPr>
+                    <w:rFonts w:ascii="Cambria Math" w:hAnsi="Cambria Math"/>
+                    <w:i/>
+                  </w:rPr>
+                </m:ctrlPr>
+              </m:dPr>
+              <m:e>
+                <m:r>
+                  <w:rPr>
+                    <w:rFonts w:ascii="Cambria Math" w:hAnsi="Cambria Math"/>
+                  </w:rPr>
+                  <m:t>t-y</m:t>
+                </m:r>
+              </m:e>
+            </m:d>
+          </m:e>
+          <m:sup>
+            <m:r>
+              <w:rPr>
+                <w:rFonts w:ascii="Cambria Math" w:hAnsi="Cambria Math"/>
+              </w:rPr>
+              <m:t>2</m:t>
+            </m:r>
+          </m:sup>
+        </m:sSup>
+      </m:oMath>
+      <w:r>
+        <w:tab/>
+      </w:r>
+      <w:r>
+        <w:tab/>
+      </w:r>
+      <w:r>
+        <w:tab/>
+      </w:r>
+      <w:r>
+        <w:tab/>
+      </w:r>
+      <w:r>
+        <w:tab/>
+        <w:t xml:space="preserve"> (1)</w:t>
+      </w:r>
     </w:p>
     <w:p>
       <w:pPr>
@@ -1871,69 +1999,86 @@
     <w:p>
       <w:pPr>
         <w:spacing w:line="240" w:lineRule="auto"/>
-      </w:pPr>
-      <m:oMathPara>
-        <m:oMath>
-          <m:r>
-            <w:rPr>
-              <w:rFonts w:ascii="Cambria Math" w:hAnsi="Cambria Math"/>
-            </w:rPr>
-            <m:t>E</m:t>
-          </m:r>
-          <m:d>
-            <m:dPr>
-              <m:ctrlPr>
-                <w:rPr>
-                  <w:rFonts w:ascii="Cambria Math" w:hAnsi="Cambria Math"/>
-                  <w:i/>
-                </w:rPr>
-              </m:ctrlPr>
-            </m:dPr>
-            <m:e>
-              <m:r>
-                <w:rPr>
-                  <w:rFonts w:ascii="Cambria Math" w:hAnsi="Cambria Math"/>
-                </w:rPr>
-                <m:t>t,y</m:t>
-              </m:r>
-            </m:e>
-          </m:d>
-          <m:r>
-            <w:rPr>
-              <w:rFonts w:ascii="Cambria Math" w:hAnsi="Cambria Math"/>
-            </w:rPr>
-            <m:t>= -[t*y+(1-t)</m:t>
-          </m:r>
-          <m:func>
-            <m:funcPr>
-              <m:ctrlPr>
-                <w:rPr>
-                  <w:rFonts w:ascii="Cambria Math" w:hAnsi="Cambria Math"/>
-                </w:rPr>
-              </m:ctrlPr>
-            </m:funcPr>
-            <m:fName>
-              <m:r>
-                <m:rPr>
-                  <m:sty m:val="p"/>
-                </m:rPr>
-                <w:rPr>
-                  <w:rFonts w:ascii="Cambria Math" w:hAnsi="Cambria Math"/>
-                </w:rPr>
-                <m:t>ln</m:t>
-              </m:r>
-            </m:fName>
-            <m:e>
-              <m:r>
-                <w:rPr>
-                  <w:rFonts w:ascii="Cambria Math" w:hAnsi="Cambria Math"/>
-                </w:rPr>
-                <m:t>(1-y)]</m:t>
-              </m:r>
-            </m:e>
-          </m:func>
-        </m:oMath>
-      </m:oMathPara>
+        <w:ind w:left="3600"/>
+      </w:pPr>
+      <m:oMath>
+        <m:r>
+          <w:rPr>
+            <w:rFonts w:ascii="Cambria Math" w:hAnsi="Cambria Math"/>
+          </w:rPr>
+          <m:t>E</m:t>
+        </m:r>
+        <m:d>
+          <m:dPr>
+            <m:ctrlPr>
+              <w:rPr>
+                <w:rFonts w:ascii="Cambria Math" w:hAnsi="Cambria Math"/>
+                <w:i/>
+              </w:rPr>
+            </m:ctrlPr>
+          </m:dPr>
+          <m:e>
+            <m:r>
+              <w:rPr>
+                <w:rFonts w:ascii="Cambria Math" w:hAnsi="Cambria Math"/>
+              </w:rPr>
+              <m:t>t,y</m:t>
+            </m:r>
+          </m:e>
+        </m:d>
+        <m:r>
+          <w:rPr>
+            <w:rFonts w:ascii="Cambria Math" w:hAnsi="Cambria Math"/>
+          </w:rPr>
+          <m:t>= -[t*y+(1-t)</m:t>
+        </m:r>
+        <m:func>
+          <m:funcPr>
+            <m:ctrlPr>
+              <w:rPr>
+                <w:rFonts w:ascii="Cambria Math" w:hAnsi="Cambria Math"/>
+              </w:rPr>
+            </m:ctrlPr>
+          </m:funcPr>
+          <m:fName>
+            <m:r>
+              <m:rPr>
+                <m:sty m:val="p"/>
+              </m:rPr>
+              <w:rPr>
+                <w:rFonts w:ascii="Cambria Math" w:hAnsi="Cambria Math"/>
+              </w:rPr>
+              <m:t>ln</m:t>
+            </m:r>
+          </m:fName>
+          <m:e>
+            <m:r>
+              <w:rPr>
+                <w:rFonts w:ascii="Cambria Math" w:hAnsi="Cambria Math"/>
+              </w:rPr>
+              <m:t>(1-y)]</m:t>
+            </m:r>
+          </m:e>
+        </m:func>
+      </m:oMath>
+      <w:r>
+        <w:tab/>
+      </w:r>
+      <w:r>
+        <w:tab/>
+      </w:r>
+      <w:r>
+        <w:tab/>
+      </w:r>
+      <w:r>
+        <w:t xml:space="preserve"> (</w:t>
+      </w:r>
+      <w:r>
+        <w:t>2</w:t>
+      </w:r>
+      <w:r>
+        <w:t>)</w:t>
+      </w:r>
     </w:p>
     <w:p>
       <w:pPr>
@@ -2058,29 +2203,1243 @@
         <w:pStyle w:val="Heading1"/>
       </w:pPr>
       <w:r>
-        <w:t>5.</w:t>
-      </w:r>
+        <w:t>5. Forward Propagation</w:t>
+      </w:r>
+    </w:p>
+    <w:p>
+      <w:pPr>
+        <w:spacing w:line="240" w:lineRule="auto"/>
+        <w:rPr>
+          <w:rFonts w:hint="eastAsia"/>
+        </w:rPr>
+      </w:pPr>
+    </w:p>
+    <w:p>
+      <w:pPr>
+        <w:spacing w:line="240" w:lineRule="auto"/>
+      </w:pPr>
+      <w:r>
+        <w:rPr>
+          <w:rFonts w:hint="eastAsia"/>
+        </w:rPr>
+        <w:t>离得太远了，再把图拿过来看一下</w:t>
+      </w:r>
+    </w:p>
+    <w:p>
+      <w:pPr>
+        <w:spacing w:line="240" w:lineRule="auto"/>
+        <w:jc w:val="center"/>
+      </w:pPr>
+    </w:p>
+    <w:p>
+      <w:pPr>
+        <w:spacing w:line="240" w:lineRule="auto"/>
+        <w:jc w:val="center"/>
+      </w:pPr>
+    </w:p>
+    <w:p>
+      <w:pPr>
+        <w:spacing w:line="240" w:lineRule="auto"/>
+        <w:jc w:val="center"/>
+      </w:pPr>
+      <w:r>
+        <w:object w:dxaOrig="6631" w:dyaOrig="6046">
+          <v:shape id="_x0000_i1027" type="#_x0000_t75" style="width:248.8pt;height:227.3pt" o:ole="">
+            <v:imagedata r:id="rId7" o:title=""/>
+          </v:shape>
+          <o:OLEObject Type="Embed" ProgID="Visio.Drawing.15" ShapeID="_x0000_i1027" DrawAspect="Content" ObjectID="_1528289325" r:id="rId9"/>
+        </w:object>
+      </w:r>
+    </w:p>
+    <w:p>
+      <w:pPr>
+        <w:spacing w:line="240" w:lineRule="auto"/>
+      </w:pPr>
+      <w:r>
+        <w:t xml:space="preserve">Forward propagation </w:t>
+      </w:r>
+      <w:r>
+        <w:rPr>
+          <w:rFonts w:hint="eastAsia"/>
+        </w:rPr>
+        <w:t>的计算过程如下：</w:t>
+      </w:r>
+    </w:p>
+    <w:p>
+      <w:pPr>
+        <w:pStyle w:val="ListParagraph"/>
+        <w:numPr>
+          <w:ilvl w:val="0"/>
+          <w:numId w:val="3"/>
+        </w:numPr>
+        <w:spacing w:line="240" w:lineRule="auto"/>
+      </w:pPr>
+      <w:r>
+        <w:t xml:space="preserve">u = Wxh * x  </w:t>
+      </w:r>
+      <w:r>
+        <w:tab/>
+      </w:r>
+      <w:r>
+        <w:tab/>
+      </w:r>
+      <w:r>
+        <w:tab/>
+      </w:r>
+      <w:r>
+        <w:t xml:space="preserve">(u </w:t>
+      </w:r>
+      <w:r>
+        <w:rPr>
+          <w:rFonts w:hint="eastAsia"/>
+        </w:rPr>
+        <w:t>为</w:t>
+      </w:r>
+      <w:r>
+        <w:t xml:space="preserve"> hidden layer</w:t>
+      </w:r>
+      <w:r>
+        <w:rPr>
+          <w:rFonts w:hint="eastAsia"/>
+        </w:rPr>
+        <w:t>的输入</w:t>
+      </w:r>
+      <w:r>
+        <w:t>)</w:t>
+      </w:r>
+      <w:r>
+        <w:tab/>
+      </w:r>
+      <w:r>
+        <w:tab/>
+      </w:r>
+      <w:r>
+        <w:tab/>
+      </w:r>
+      <w:r>
+        <w:tab/>
+      </w:r>
+      <w:r>
+        <w:t>(3)</w:t>
+      </w:r>
+    </w:p>
+    <w:p>
+      <w:pPr>
+        <w:pStyle w:val="ListParagraph"/>
+        <w:numPr>
+          <w:ilvl w:val="0"/>
+          <w:numId w:val="3"/>
+        </w:numPr>
+        <w:spacing w:line="240" w:lineRule="auto"/>
+      </w:pPr>
+      <w:r>
+        <w:t>h</w:t>
+      </w:r>
+      <w:r>
+        <w:rPr>
+          <w:vertAlign w:val="superscript"/>
+        </w:rPr>
+        <w:t>t</w:t>
+      </w:r>
+      <w:r>
+        <w:t xml:space="preserve"> = tanh(</w:t>
+      </w:r>
+      <w:r>
+        <w:t>Whh*h</w:t>
+      </w:r>
+      <w:r>
+        <w:rPr>
+          <w:vertAlign w:val="superscript"/>
+        </w:rPr>
+        <w:t xml:space="preserve">t-1 </w:t>
+      </w:r>
+      <w:r>
+        <w:t>+ u</w:t>
+      </w:r>
+      <w:r>
+        <w:t xml:space="preserve">)   </w:t>
+      </w:r>
+      <w:r>
+        <w:tab/>
+        <w:t xml:space="preserve">(h </w:t>
+      </w:r>
+      <w:r>
+        <w:rPr>
+          <w:rFonts w:hint="eastAsia"/>
+        </w:rPr>
+        <w:t>为</w:t>
+      </w:r>
+      <w:r>
+        <w:t>hidden layer</w:t>
+      </w:r>
+      <w:r>
+        <w:rPr>
+          <w:rFonts w:hint="eastAsia"/>
+        </w:rPr>
+        <w:t>的输出</w:t>
+      </w:r>
+      <w:r>
+        <w:t>)</w:t>
+      </w:r>
+      <w:r>
+        <w:t xml:space="preserve"> </w:t>
+      </w:r>
+      <w:r>
+        <w:tab/>
+      </w:r>
+      <w:r>
+        <w:tab/>
+      </w:r>
+      <w:r>
+        <w:tab/>
+      </w:r>
+      <w:r>
+        <w:tab/>
+      </w:r>
+      <w:r>
+        <w:t>(</w:t>
+      </w:r>
+      <w:r>
+        <w:t>4</w:t>
+      </w:r>
+      <w:r>
+        <w:t>)</w:t>
+      </w:r>
+    </w:p>
+    <w:p>
+      <w:pPr>
+        <w:spacing w:line="240" w:lineRule="auto"/>
+        <w:ind w:left="360"/>
+      </w:pPr>
+      <w:r>
+        <w:t xml:space="preserve">            = tanh(z</w:t>
+      </w:r>
+      <w:r>
+        <w:rPr>
+          <w:vertAlign w:val="superscript"/>
+        </w:rPr>
+        <w:t>t</w:t>
+      </w:r>
+      <w:r>
+        <w:t xml:space="preserve"> + u)                        </w:t>
+      </w:r>
+      <w:r>
+        <w:t xml:space="preserve">    </w:t>
+      </w:r>
+      <w:r>
+        <w:t xml:space="preserve">  (z</w:t>
+      </w:r>
+      <w:r>
+        <w:rPr>
+          <w:vertAlign w:val="superscript"/>
+        </w:rPr>
+        <w:t>t</w:t>
+      </w:r>
+      <w:r>
+        <w:t xml:space="preserve"> = Whh*h</w:t>
+      </w:r>
+      <w:r>
+        <w:rPr>
+          <w:vertAlign w:val="superscript"/>
+        </w:rPr>
+        <w:t>t-1</w:t>
+      </w:r>
+      <w:r>
+        <w:t>)</w:t>
+      </w:r>
+    </w:p>
+    <w:p>
+      <w:pPr>
+        <w:pStyle w:val="ListParagraph"/>
+        <w:numPr>
+          <w:ilvl w:val="0"/>
+          <w:numId w:val="3"/>
+        </w:numPr>
+        <w:spacing w:line="240" w:lineRule="auto"/>
+      </w:pPr>
+      <w:r>
+        <w:t>u’ = Why*h</w:t>
+      </w:r>
+      <w:r>
+        <w:tab/>
+      </w:r>
+      <w:r>
+        <w:tab/>
+      </w:r>
+      <w:r>
+        <w:tab/>
+      </w:r>
+      <w:r>
+        <w:t>(u’</w:t>
+      </w:r>
+      <w:r>
+        <w:rPr>
+          <w:rFonts w:hint="eastAsia"/>
+        </w:rPr>
+        <w:t>为</w:t>
+      </w:r>
+      <w:r>
+        <w:t>output layer</w:t>
+      </w:r>
+      <w:r>
+        <w:rPr>
+          <w:rFonts w:hint="eastAsia"/>
+        </w:rPr>
+        <w:t>的输入</w:t>
+      </w:r>
+      <w:r>
+        <w:t>)</w:t>
+      </w:r>
+      <w:r>
+        <w:tab/>
+      </w:r>
+      <w:r>
+        <w:tab/>
+      </w:r>
+      <w:r>
+        <w:tab/>
+      </w:r>
+      <w:r>
+        <w:tab/>
+      </w:r>
+      <w:r>
+        <w:t>(</w:t>
+      </w:r>
+      <w:r>
+        <w:t>5</w:t>
+      </w:r>
+      <w:r>
+        <w:t>)</w:t>
+      </w:r>
+    </w:p>
+    <w:p>
+      <w:pPr>
+        <w:pStyle w:val="ListParagraph"/>
+        <w:numPr>
+          <w:ilvl w:val="0"/>
+          <w:numId w:val="3"/>
+        </w:numPr>
+        <w:spacing w:line="240" w:lineRule="auto"/>
+      </w:pPr>
+      <w:r>
+        <w:t>y = u’</w:t>
+      </w:r>
+      <w:r>
+        <w:tab/>
+      </w:r>
+      <w:r>
+        <w:tab/>
+        <w:t xml:space="preserve">(y </w:t>
+      </w:r>
+      <w:r>
+        <w:rPr>
+          <w:rFonts w:hint="eastAsia"/>
+        </w:rPr>
+        <w:t>为</w:t>
+      </w:r>
+      <w:r>
+        <w:t>output layer</w:t>
+      </w:r>
+      <w:r>
+        <w:rPr>
+          <w:rFonts w:hint="eastAsia"/>
+        </w:rPr>
+        <w:t>的输出</w:t>
+      </w:r>
+      <w:r>
+        <w:rPr>
+          <w:rFonts w:hint="eastAsia"/>
+        </w:rPr>
+        <w:t xml:space="preserve">, output layer </w:t>
+      </w:r>
+      <w:r>
+        <w:rPr>
+          <w:rFonts w:hint="eastAsia"/>
+        </w:rPr>
+        <w:t>为</w:t>
+      </w:r>
+      <w:r>
+        <w:t xml:space="preserve">linear layer, </w:t>
+      </w:r>
+      <w:r>
+        <w:rPr>
+          <w:rFonts w:hint="eastAsia"/>
+        </w:rPr>
+        <w:t>所以</w:t>
+      </w:r>
+      <w:r>
+        <w:rPr>
+          <w:rFonts w:hint="eastAsia"/>
+        </w:rPr>
+        <w:t xml:space="preserve"> </w:t>
+      </w:r>
+      <w:r>
+        <w:t>y = u’)</w:t>
+      </w:r>
+      <w:r>
+        <w:tab/>
+      </w:r>
+      <w:r>
+        <w:t>(</w:t>
+      </w:r>
+      <w:r>
+        <w:t>6</w:t>
+      </w:r>
+      <w:r>
+        <w:t>)</w:t>
+      </w:r>
+    </w:p>
+    <w:p>
+      <w:pPr>
+        <w:spacing w:line="240" w:lineRule="auto"/>
+      </w:pPr>
+    </w:p>
+    <w:p>
+      <w:pPr>
+        <w:spacing w:line="240" w:lineRule="auto"/>
+      </w:pPr>
+      <w:r>
+        <w:rPr>
+          <w:rFonts w:hint="eastAsia"/>
+        </w:rPr>
+        <w:t>上面的计算公式中，具体的每个神经元的计算如下：</w:t>
+      </w:r>
+    </w:p>
+    <w:p>
+      <w:pPr>
+        <w:pStyle w:val="ListParagraph"/>
+        <w:numPr>
+          <w:ilvl w:val="0"/>
+          <w:numId w:val="4"/>
+        </w:numPr>
+        <w:spacing w:line="240" w:lineRule="auto"/>
+      </w:pPr>
+      <m:oMath>
+        <m:sSub>
+          <m:sSubPr>
+            <m:ctrlPr>
+              <w:rPr>
+                <w:rFonts w:ascii="Cambria Math" w:hAnsi="Cambria Math"/>
+                <w:i/>
+              </w:rPr>
+            </m:ctrlPr>
+          </m:sSubPr>
+          <m:e>
+            <m:r>
+              <w:rPr>
+                <w:rFonts w:ascii="Cambria Math" w:hAnsi="Cambria Math"/>
+              </w:rPr>
+              <m:t>u</m:t>
+            </m:r>
+          </m:e>
+          <m:sub>
+            <m:r>
+              <w:rPr>
+                <w:rFonts w:ascii="Cambria Math" w:hAnsi="Cambria Math"/>
+              </w:rPr>
+              <m:t>i</m:t>
+            </m:r>
+          </m:sub>
+        </m:sSub>
+        <m:r>
+          <w:rPr>
+            <w:rFonts w:ascii="Cambria Math" w:hAnsi="Cambria Math"/>
+          </w:rPr>
+          <m:t>=</m:t>
+        </m:r>
+        <m:nary>
+          <m:naryPr>
+            <m:chr m:val="∑"/>
+            <m:limLoc m:val="undOvr"/>
+            <m:ctrlPr>
+              <w:rPr>
+                <w:rFonts w:ascii="Cambria Math" w:hAnsi="Cambria Math"/>
+                <w:i/>
+              </w:rPr>
+            </m:ctrlPr>
+          </m:naryPr>
+          <m:sub>
+            <m:r>
+              <w:rPr>
+                <w:rFonts w:ascii="Cambria Math" w:hAnsi="Cambria Math"/>
+              </w:rPr>
+              <m:t>j=1</m:t>
+            </m:r>
+          </m:sub>
+          <m:sup>
+            <m:r>
+              <w:rPr>
+                <w:rFonts w:ascii="Cambria Math" w:hAnsi="Cambria Math"/>
+              </w:rPr>
+              <m:t>V</m:t>
+            </m:r>
+          </m:sup>
+          <m:e>
+            <m:r>
+              <w:rPr>
+                <w:rFonts w:ascii="Cambria Math" w:hAnsi="Cambria Math"/>
+              </w:rPr>
+              <m:t>Wxh</m:t>
+            </m:r>
+            <m:d>
+              <m:dPr>
+                <m:ctrlPr>
+                  <w:rPr>
+                    <w:rFonts w:ascii="Cambria Math" w:hAnsi="Cambria Math"/>
+                    <w:i/>
+                  </w:rPr>
+                </m:ctrlPr>
+              </m:dPr>
+              <m:e>
+                <m:r>
+                  <w:rPr>
+                    <w:rFonts w:ascii="Cambria Math" w:hAnsi="Cambria Math"/>
+                  </w:rPr>
+                  <m:t>i,j</m:t>
+                </m:r>
+              </m:e>
+            </m:d>
+            <m:r>
+              <w:rPr>
+                <w:rFonts w:ascii="Cambria Math" w:hAnsi="Cambria Math"/>
+              </w:rPr>
+              <m:t>*</m:t>
+            </m:r>
+            <m:sSub>
+              <m:sSubPr>
+                <m:ctrlPr>
+                  <w:rPr>
+                    <w:rFonts w:ascii="Cambria Math" w:hAnsi="Cambria Math"/>
+                    <w:i/>
+                  </w:rPr>
+                </m:ctrlPr>
+              </m:sSubPr>
+              <m:e>
+                <m:r>
+                  <w:rPr>
+                    <w:rFonts w:ascii="Cambria Math" w:hAnsi="Cambria Math"/>
+                  </w:rPr>
+                  <m:t>x</m:t>
+                </m:r>
+              </m:e>
+              <m:sub>
+                <m:r>
+                  <w:rPr>
+                    <w:rFonts w:ascii="Cambria Math" w:hAnsi="Cambria Math"/>
+                  </w:rPr>
+                  <m:t>j</m:t>
+                </m:r>
+              </m:sub>
+            </m:sSub>
+          </m:e>
+        </m:nary>
+      </m:oMath>
+      <w:r>
+        <w:tab/>
+      </w:r>
+      <w:r>
+        <w:tab/>
+      </w:r>
+      <w:r>
+        <w:tab/>
+      </w:r>
+      <w:r>
+        <w:tab/>
+      </w:r>
+      <w:r>
+        <w:tab/>
+      </w:r>
+      <w:r>
+        <w:tab/>
+      </w:r>
+      <w:r>
+        <w:tab/>
+      </w:r>
+      <w:r>
+        <w:tab/>
+        <w:t>(7)</w:t>
+      </w:r>
+    </w:p>
+    <w:p>
+      <w:pPr>
+        <w:pStyle w:val="ListParagraph"/>
+        <w:numPr>
+          <w:ilvl w:val="0"/>
+          <w:numId w:val="4"/>
+        </w:numPr>
+        <w:spacing w:line="240" w:lineRule="auto"/>
+      </w:pPr>
+      <m:oMath>
+        <m:sSubSup>
+          <m:sSubSupPr>
+            <m:ctrlPr>
+              <w:rPr>
+                <w:rFonts w:ascii="Cambria Math" w:hAnsi="Cambria Math"/>
+                <w:i/>
+              </w:rPr>
+            </m:ctrlPr>
+          </m:sSubSupPr>
+          <m:e>
+            <m:r>
+              <w:rPr>
+                <w:rFonts w:ascii="Cambria Math" w:hAnsi="Cambria Math"/>
+              </w:rPr>
+              <m:t>z</m:t>
+            </m:r>
+          </m:e>
+          <m:sub>
+            <m:r>
+              <w:rPr>
+                <w:rFonts w:ascii="Cambria Math" w:hAnsi="Cambria Math"/>
+              </w:rPr>
+              <m:t>i</m:t>
+            </m:r>
+          </m:sub>
+          <m:sup>
+            <m:r>
+              <w:rPr>
+                <w:rFonts w:ascii="Cambria Math" w:hAnsi="Cambria Math"/>
+              </w:rPr>
+              <m:t>t</m:t>
+            </m:r>
+          </m:sup>
+        </m:sSubSup>
+        <m:r>
+          <w:rPr>
+            <w:rFonts w:ascii="Cambria Math" w:hAnsi="Cambria Math"/>
+          </w:rPr>
+          <m:t>=</m:t>
+        </m:r>
+        <m:nary>
+          <m:naryPr>
+            <m:chr m:val="∑"/>
+            <m:limLoc m:val="undOvr"/>
+            <m:ctrlPr>
+              <w:rPr>
+                <w:rFonts w:ascii="Cambria Math" w:hAnsi="Cambria Math"/>
+                <w:i/>
+              </w:rPr>
+            </m:ctrlPr>
+          </m:naryPr>
+          <m:sub>
+            <m:r>
+              <w:rPr>
+                <w:rFonts w:ascii="Cambria Math" w:hAnsi="Cambria Math"/>
+              </w:rPr>
+              <m:t>j=1</m:t>
+            </m:r>
+          </m:sub>
+          <m:sup>
+            <m:r>
+              <w:rPr>
+                <w:rFonts w:ascii="Cambria Math" w:hAnsi="Cambria Math"/>
+              </w:rPr>
+              <m:t>H</m:t>
+            </m:r>
+          </m:sup>
+          <m:e>
+            <m:r>
+              <w:rPr>
+                <w:rFonts w:ascii="Cambria Math" w:hAnsi="Cambria Math"/>
+              </w:rPr>
+              <m:t>Whh</m:t>
+            </m:r>
+            <m:d>
+              <m:dPr>
+                <m:ctrlPr>
+                  <w:rPr>
+                    <w:rFonts w:ascii="Cambria Math" w:hAnsi="Cambria Math"/>
+                    <w:i/>
+                  </w:rPr>
+                </m:ctrlPr>
+              </m:dPr>
+              <m:e>
+                <m:r>
+                  <w:rPr>
+                    <w:rFonts w:ascii="Cambria Math" w:hAnsi="Cambria Math"/>
+                  </w:rPr>
+                  <m:t>i,j</m:t>
+                </m:r>
+              </m:e>
+            </m:d>
+            <m:r>
+              <w:rPr>
+                <w:rFonts w:ascii="Cambria Math" w:hAnsi="Cambria Math"/>
+              </w:rPr>
+              <m:t>*</m:t>
+            </m:r>
+            <m:sSubSup>
+              <m:sSubSupPr>
+                <m:ctrlPr>
+                  <w:rPr>
+                    <w:rFonts w:ascii="Cambria Math" w:hAnsi="Cambria Math"/>
+                    <w:i/>
+                  </w:rPr>
+                </m:ctrlPr>
+              </m:sSubSupPr>
+              <m:e>
+                <m:r>
+                  <w:rPr>
+                    <w:rFonts w:ascii="Cambria Math" w:hAnsi="Cambria Math"/>
+                  </w:rPr>
+                  <m:t>h</m:t>
+                </m:r>
+              </m:e>
+              <m:sub>
+                <m:r>
+                  <w:rPr>
+                    <w:rFonts w:ascii="Cambria Math" w:hAnsi="Cambria Math"/>
+                  </w:rPr>
+                  <m:t>j</m:t>
+                </m:r>
+              </m:sub>
+              <m:sup>
+                <m:r>
+                  <w:rPr>
+                    <w:rFonts w:ascii="Cambria Math" w:hAnsi="Cambria Math"/>
+                  </w:rPr>
+                  <m:t>t-1</m:t>
+                </m:r>
+              </m:sup>
+            </m:sSubSup>
+          </m:e>
+        </m:nary>
+      </m:oMath>
+      <w:r>
+        <w:tab/>
+      </w:r>
+      <w:r>
+        <w:tab/>
+      </w:r>
+      <w:r>
+        <w:tab/>
+      </w:r>
+      <w:r>
+        <w:tab/>
+      </w:r>
+      <w:r>
+        <w:tab/>
+      </w:r>
+      <w:r>
+        <w:tab/>
+      </w:r>
+      <w:r>
+        <w:tab/>
+      </w:r>
+      <w:r>
+        <w:tab/>
+      </w:r>
+      <w:r>
+        <w:t>(8)</w:t>
+      </w:r>
+    </w:p>
+    <w:p>
+      <w:pPr>
+        <w:pStyle w:val="ListParagraph"/>
+        <w:numPr>
+          <w:ilvl w:val="0"/>
+          <w:numId w:val="4"/>
+        </w:numPr>
+        <w:spacing w:line="240" w:lineRule="auto"/>
+      </w:pPr>
+      <m:oMath>
+        <m:sSub>
+          <m:sSubPr>
+            <m:ctrlPr>
+              <w:rPr>
+                <w:rFonts w:ascii="Cambria Math" w:hAnsi="Cambria Math"/>
+                <w:i/>
+              </w:rPr>
+            </m:ctrlPr>
+          </m:sSubPr>
+          <m:e>
+            <m:r>
+              <w:rPr>
+                <w:rFonts w:ascii="Cambria Math" w:hAnsi="Cambria Math"/>
+              </w:rPr>
+              <m:t>h</m:t>
+            </m:r>
+          </m:e>
+          <m:sub>
+            <m:r>
+              <w:rPr>
+                <w:rFonts w:ascii="Cambria Math" w:hAnsi="Cambria Math"/>
+              </w:rPr>
+              <m:t>i</m:t>
+            </m:r>
+          </m:sub>
+        </m:sSub>
+        <m:r>
+          <w:rPr>
+            <w:rFonts w:ascii="Cambria Math" w:hAnsi="Cambria Math"/>
+          </w:rPr>
+          <m:t>=</m:t>
+        </m:r>
+        <m:func>
+          <m:funcPr>
+            <m:ctrlPr>
+              <w:rPr>
+                <w:rFonts w:ascii="Cambria Math" w:hAnsi="Cambria Math"/>
+              </w:rPr>
+            </m:ctrlPr>
+          </m:funcPr>
+          <m:fName>
+            <m:r>
+              <m:rPr>
+                <m:sty m:val="p"/>
+              </m:rPr>
+              <w:rPr>
+                <w:rFonts w:ascii="Cambria Math" w:hAnsi="Cambria Math"/>
+              </w:rPr>
+              <m:t>tanh</m:t>
+            </m:r>
+            <m:ctrlPr>
+              <w:rPr>
+                <w:rFonts w:ascii="Cambria Math" w:hAnsi="Cambria Math"/>
+                <w:i/>
+              </w:rPr>
+            </m:ctrlPr>
+          </m:fName>
+          <m:e>
+            <m:d>
+              <m:dPr>
+                <m:ctrlPr>
+                  <w:rPr>
+                    <w:rFonts w:ascii="Cambria Math" w:hAnsi="Cambria Math"/>
+                    <w:i/>
+                  </w:rPr>
+                </m:ctrlPr>
+              </m:dPr>
+              <m:e>
+                <m:sSub>
+                  <m:sSubPr>
+                    <m:ctrlPr>
+                      <w:rPr>
+                        <w:rFonts w:ascii="Cambria Math" w:hAnsi="Cambria Math"/>
+                        <w:i/>
+                      </w:rPr>
+                    </m:ctrlPr>
+                  </m:sSubPr>
+                  <m:e>
+                    <m:r>
+                      <w:rPr>
+                        <w:rFonts w:ascii="Cambria Math" w:hAnsi="Cambria Math"/>
+                      </w:rPr>
+                      <m:t>u</m:t>
+                    </m:r>
+                  </m:e>
+                  <m:sub>
+                    <m:r>
+                      <w:rPr>
+                        <w:rFonts w:ascii="Cambria Math" w:hAnsi="Cambria Math"/>
+                      </w:rPr>
+                      <m:t>i</m:t>
+                    </m:r>
+                  </m:sub>
+                </m:sSub>
+                <m:r>
+                  <w:rPr>
+                    <w:rFonts w:ascii="Cambria Math" w:hAnsi="Cambria Math"/>
+                  </w:rPr>
+                  <m:t>+</m:t>
+                </m:r>
+                <m:sSubSup>
+                  <m:sSubSupPr>
+                    <m:ctrlPr>
+                      <w:rPr>
+                        <w:rFonts w:ascii="Cambria Math" w:hAnsi="Cambria Math"/>
+                        <w:i/>
+                      </w:rPr>
+                    </m:ctrlPr>
+                  </m:sSubSupPr>
+                  <m:e>
+                    <m:r>
+                      <w:rPr>
+                        <w:rFonts w:ascii="Cambria Math" w:hAnsi="Cambria Math"/>
+                      </w:rPr>
+                      <m:t>z</m:t>
+                    </m:r>
+                  </m:e>
+                  <m:sub>
+                    <m:r>
+                      <w:rPr>
+                        <w:rFonts w:ascii="Cambria Math" w:hAnsi="Cambria Math"/>
+                      </w:rPr>
+                      <m:t>i</m:t>
+                    </m:r>
+                  </m:sub>
+                  <m:sup>
+                    <m:r>
+                      <w:rPr>
+                        <w:rFonts w:ascii="Cambria Math" w:hAnsi="Cambria Math"/>
+                      </w:rPr>
+                      <m:t>t</m:t>
+                    </m:r>
+                  </m:sup>
+                </m:sSubSup>
+              </m:e>
+            </m:d>
+          </m:e>
+        </m:func>
+      </m:oMath>
+      <w:r>
+        <w:tab/>
+      </w:r>
+      <w:r>
+        <w:tab/>
+      </w:r>
+      <w:r>
+        <w:tab/>
+      </w:r>
+      <w:r>
+        <w:tab/>
+      </w:r>
+      <w:r>
+        <w:tab/>
+      </w:r>
+      <w:r>
+        <w:tab/>
+      </w:r>
+      <w:r>
+        <w:tab/>
+      </w:r>
+      <w:r>
+        <w:tab/>
+      </w:r>
+      <w:r>
+        <w:tab/>
+      </w:r>
+      <w:r>
+        <w:t>(9)</w:t>
+      </w:r>
+    </w:p>
+    <w:p>
+      <w:pPr>
+        <w:pStyle w:val="ListParagraph"/>
+        <w:numPr>
+          <w:ilvl w:val="0"/>
+          <w:numId w:val="4"/>
+        </w:numPr>
+        <w:spacing w:line="240" w:lineRule="auto"/>
+      </w:pPr>
+      <m:oMath>
+        <m:sSubSup>
+          <m:sSubSupPr>
+            <m:ctrlPr>
+              <w:rPr>
+                <w:rFonts w:ascii="Cambria Math" w:hAnsi="Cambria Math"/>
+                <w:i/>
+              </w:rPr>
+            </m:ctrlPr>
+          </m:sSubSupPr>
+          <m:e>
+            <m:r>
+              <w:rPr>
+                <w:rFonts w:ascii="Cambria Math" w:hAnsi="Cambria Math"/>
+              </w:rPr>
+              <m:t>u</m:t>
+            </m:r>
+          </m:e>
+          <m:sub>
+            <m:r>
+              <w:rPr>
+                <w:rFonts w:ascii="Cambria Math" w:hAnsi="Cambria Math"/>
+              </w:rPr>
+              <m:t>i</m:t>
+            </m:r>
+          </m:sub>
+          <m:sup>
+            <m:r>
+              <w:rPr>
+                <w:rFonts w:ascii="Cambria Math" w:hAnsi="Cambria Math"/>
+              </w:rPr>
+              <m:t>'</m:t>
+            </m:r>
+          </m:sup>
+        </m:sSubSup>
+        <m:r>
+          <w:rPr>
+            <w:rFonts w:ascii="Cambria Math" w:hAnsi="Cambria Math"/>
+          </w:rPr>
+          <m:t>=</m:t>
+        </m:r>
+        <m:nary>
+          <m:naryPr>
+            <m:chr m:val="∑"/>
+            <m:limLoc m:val="undOvr"/>
+            <m:ctrlPr>
+              <w:rPr>
+                <w:rFonts w:ascii="Cambria Math" w:hAnsi="Cambria Math"/>
+                <w:i/>
+              </w:rPr>
+            </m:ctrlPr>
+          </m:naryPr>
+          <m:sub>
+            <m:r>
+              <w:rPr>
+                <w:rFonts w:ascii="Cambria Math" w:hAnsi="Cambria Math"/>
+              </w:rPr>
+              <m:t>j=1</m:t>
+            </m:r>
+          </m:sub>
+          <m:sup>
+            <m:r>
+              <w:rPr>
+                <w:rFonts w:ascii="Cambria Math" w:hAnsi="Cambria Math"/>
+              </w:rPr>
+              <m:t>H</m:t>
+            </m:r>
+          </m:sup>
+          <m:e>
+            <m:r>
+              <w:rPr>
+                <w:rFonts w:ascii="Cambria Math" w:hAnsi="Cambria Math"/>
+              </w:rPr>
+              <m:t>Wh</m:t>
+            </m:r>
+            <m:r>
+              <w:rPr>
+                <w:rFonts w:ascii="Cambria Math" w:hAnsi="Cambria Math"/>
+              </w:rPr>
+              <m:t>h</m:t>
+            </m:r>
+            <m:d>
+              <m:dPr>
+                <m:ctrlPr>
+                  <w:rPr>
+                    <w:rFonts w:ascii="Cambria Math" w:hAnsi="Cambria Math"/>
+                    <w:i/>
+                  </w:rPr>
+                </m:ctrlPr>
+              </m:dPr>
+              <m:e>
+                <m:r>
+                  <w:rPr>
+                    <w:rFonts w:ascii="Cambria Math" w:hAnsi="Cambria Math"/>
+                  </w:rPr>
+                  <m:t>i,j</m:t>
+                </m:r>
+              </m:e>
+            </m:d>
+            <m:r>
+              <w:rPr>
+                <w:rFonts w:ascii="Cambria Math" w:hAnsi="Cambria Math"/>
+              </w:rPr>
+              <m:t>*</m:t>
+            </m:r>
+            <m:sSub>
+              <m:sSubPr>
+                <m:ctrlPr>
+                  <w:rPr>
+                    <w:rFonts w:ascii="Cambria Math" w:hAnsi="Cambria Math"/>
+                    <w:i/>
+                  </w:rPr>
+                </m:ctrlPr>
+              </m:sSubPr>
+              <m:e>
+                <m:r>
+                  <w:rPr>
+                    <w:rFonts w:ascii="Cambria Math" w:hAnsi="Cambria Math"/>
+                  </w:rPr>
+                  <m:t>h</m:t>
+                </m:r>
+              </m:e>
+              <m:sub>
+                <m:r>
+                  <w:rPr>
+                    <w:rFonts w:ascii="Cambria Math" w:hAnsi="Cambria Math"/>
+                  </w:rPr>
+                  <m:t>j</m:t>
+                </m:r>
+              </m:sub>
+            </m:sSub>
+          </m:e>
+        </m:nary>
+      </m:oMath>
+      <w:r>
+        <w:tab/>
+      </w:r>
+      <w:r>
+        <w:tab/>
+      </w:r>
+      <w:r>
+        <w:tab/>
+      </w:r>
+      <w:r>
+        <w:tab/>
+      </w:r>
+      <w:r>
+        <w:tab/>
+      </w:r>
+      <w:r>
+        <w:tab/>
+      </w:r>
+      <w:r>
+        <w:tab/>
+      </w:r>
+      <w:r>
+        <w:tab/>
+        <w:t>(</w:t>
+      </w:r>
+      <w:r>
+        <w:t>10</w:t>
+      </w:r>
+      <w:r>
+        <w:t>)</w:t>
+      </w:r>
+    </w:p>
+    <w:p>
+      <w:pPr>
+        <w:pStyle w:val="ListParagraph"/>
+        <w:numPr>
+          <w:ilvl w:val="0"/>
+          <w:numId w:val="4"/>
+        </w:numPr>
+        <w:spacing w:line="240" w:lineRule="auto"/>
+      </w:pPr>
+      <m:oMath>
+        <m:sSub>
+          <m:sSubPr>
+            <m:ctrlPr>
+              <w:rPr>
+                <w:rFonts w:ascii="Cambria Math" w:hAnsi="Cambria Math"/>
+                <w:i/>
+              </w:rPr>
+            </m:ctrlPr>
+          </m:sSubPr>
+          <m:e>
+            <m:r>
+              <w:rPr>
+                <w:rFonts w:ascii="Cambria Math" w:hAnsi="Cambria Math"/>
+              </w:rPr>
+              <m:t>y</m:t>
+            </m:r>
+          </m:e>
+          <m:sub>
+            <m:r>
+              <w:rPr>
+                <w:rFonts w:ascii="Cambria Math" w:hAnsi="Cambria Math"/>
+              </w:rPr>
+              <m:t>i</m:t>
+            </m:r>
+          </m:sub>
+        </m:sSub>
+        <m:r>
+          <w:rPr>
+            <w:rFonts w:ascii="Cambria Math" w:hAnsi="Cambria Math"/>
+          </w:rPr>
+          <m:t>=</m:t>
+        </m:r>
+        <m:sSubSup>
+          <m:sSubSupPr>
+            <m:ctrlPr>
+              <w:rPr>
+                <w:rFonts w:ascii="Cambria Math" w:hAnsi="Cambria Math"/>
+                <w:i/>
+              </w:rPr>
+            </m:ctrlPr>
+          </m:sSubSupPr>
+          <m:e>
+            <m:r>
+              <w:rPr>
+                <w:rFonts w:ascii="Cambria Math" w:hAnsi="Cambria Math"/>
+              </w:rPr>
+              <m:t>u</m:t>
+            </m:r>
+          </m:e>
+          <m:sub>
+            <m:r>
+              <w:rPr>
+                <w:rFonts w:ascii="Cambria Math" w:hAnsi="Cambria Math"/>
+              </w:rPr>
+              <m:t>i</m:t>
+            </m:r>
+          </m:sub>
+          <m:sup>
+            <m:r>
+              <w:rPr>
+                <w:rFonts w:ascii="Cambria Math" w:hAnsi="Cambria Math"/>
+              </w:rPr>
+              <m:t>'</m:t>
+            </m:r>
+          </m:sup>
+        </m:sSubSup>
+      </m:oMath>
+      <w:r>
+        <w:tab/>
+      </w:r>
+      <w:r>
+        <w:tab/>
+      </w:r>
+      <w:r>
+        <w:tab/>
+      </w:r>
+      <w:r>
+        <w:tab/>
+      </w:r>
+      <w:r>
+        <w:tab/>
+      </w:r>
+      <w:r>
+        <w:tab/>
+      </w:r>
+      <w:r>
+        <w:tab/>
+      </w:r>
+      <w:r>
+        <w:tab/>
+      </w:r>
+      <w:r>
+        <w:tab/>
+      </w:r>
+      <w:r>
+        <w:tab/>
+      </w:r>
+      <w:r>
+        <w:tab/>
+        <w:t>(</w:t>
+      </w:r>
+      <w:r>
+        <w:t>11</w:t>
+      </w:r>
+      <w:r>
+        <w:t>)</w:t>
+      </w:r>
+    </w:p>
+    <w:p>
+      <w:pPr>
+        <w:spacing w:line="240" w:lineRule="auto"/>
+      </w:pPr>
+    </w:p>
+    <w:p>
+      <w:pPr>
+        <w:spacing w:line="240" w:lineRule="auto"/>
+      </w:pPr>
+    </w:p>
+    <w:p>
+      <w:pPr>
+        <w:spacing w:line="240" w:lineRule="auto"/>
+      </w:pPr>
+    </w:p>
+    <w:p>
+      <w:pPr>
+        <w:spacing w:line="240" w:lineRule="auto"/>
+      </w:pPr>
+    </w:p>
+    <w:p>
+      <w:pPr>
+        <w:spacing w:line="240" w:lineRule="auto"/>
+      </w:pPr>
+    </w:p>
+    <w:p>
+      <w:pPr>
+        <w:spacing w:line="240" w:lineRule="auto"/>
+        <w:rPr>
+          <w:rFonts w:hint="eastAsia"/>
+        </w:rPr>
+      </w:pPr>
       <w:bookmarkStart w:id="0" w:name="_GoBack"/>
       <w:bookmarkEnd w:id="0"/>
-      <w:r>
-        <w:t xml:space="preserve"> Forward Propagation</w:t>
-      </w:r>
-    </w:p>
-    <w:p>
-      <w:pPr>
-        <w:spacing w:line="240" w:lineRule="auto"/>
-        <w:rPr>
-          <w:rFonts w:hint="eastAsia"/>
-        </w:rPr>
-      </w:pPr>
-    </w:p>
-    <w:p>
-      <w:pPr>
-        <w:spacing w:line="240" w:lineRule="auto"/>
-        <w:rPr>
-          <w:rFonts w:hint="eastAsia"/>
-        </w:rPr>
-      </w:pPr>
     </w:p>
     <w:sectPr>
       <w:pgSz w:w="12240" w:h="15840"/>
@@ -2184,13 +3543,13 @@
     </w:lvl>
   </w:abstractNum>
   <w:abstractNum w:abstractNumId="1" w15:restartNumberingAfterBreak="0">
-    <w:nsid w:val="42C66E5C"/>
+    <w:nsid w:val="3F8177EE"/>
     <w:multiLevelType w:val="hybridMultilevel"/>
-    <w:tmpl w:val="19648E26"/>
-    <w:lvl w:ilvl="0" w:tplc="0409000F">
+    <w:tmpl w:val="E752FBA2"/>
+    <w:lvl w:ilvl="0" w:tplc="D21050EC">
       <w:start w:val="1"/>
       <w:numFmt w:val="decimal"/>
-      <w:lvlText w:val="%1."/>
+      <w:lvlText w:val="(%1)"/>
       <w:lvlJc w:val="left"/>
       <w:pPr>
         <w:ind w:left="720" w:hanging="360"/>
@@ -2272,11 +3631,195 @@
       </w:pPr>
     </w:lvl>
   </w:abstractNum>
+  <w:abstractNum w:abstractNumId="2" w15:restartNumberingAfterBreak="0">
+    <w:nsid w:val="42C66E5C"/>
+    <w:multiLevelType w:val="hybridMultilevel"/>
+    <w:tmpl w:val="19648E26"/>
+    <w:lvl w:ilvl="0" w:tplc="0409000F">
+      <w:start w:val="1"/>
+      <w:numFmt w:val="decimal"/>
+      <w:lvlText w:val="%1."/>
+      <w:lvlJc w:val="left"/>
+      <w:pPr>
+        <w:ind w:left="720" w:hanging="360"/>
+      </w:pPr>
+      <w:rPr>
+        <w:rFonts w:hint="default"/>
+      </w:rPr>
+    </w:lvl>
+    <w:lvl w:ilvl="1" w:tplc="04090019">
+      <w:start w:val="1"/>
+      <w:numFmt w:val="lowerLetter"/>
+      <w:lvlText w:val="%2."/>
+      <w:lvlJc w:val="left"/>
+      <w:pPr>
+        <w:ind w:left="1440" w:hanging="360"/>
+      </w:pPr>
+    </w:lvl>
+    <w:lvl w:ilvl="2" w:tplc="0409001B" w:tentative="1">
+      <w:start w:val="1"/>
+      <w:numFmt w:val="lowerRoman"/>
+      <w:lvlText w:val="%3."/>
+      <w:lvlJc w:val="right"/>
+      <w:pPr>
+        <w:ind w:left="2160" w:hanging="180"/>
+      </w:pPr>
+    </w:lvl>
+    <w:lvl w:ilvl="3" w:tplc="0409000F" w:tentative="1">
+      <w:start w:val="1"/>
+      <w:numFmt w:val="decimal"/>
+      <w:lvlText w:val="%4."/>
+      <w:lvlJc w:val="left"/>
+      <w:pPr>
+        <w:ind w:left="2880" w:hanging="360"/>
+      </w:pPr>
+    </w:lvl>
+    <w:lvl w:ilvl="4" w:tplc="04090019" w:tentative="1">
+      <w:start w:val="1"/>
+      <w:numFmt w:val="lowerLetter"/>
+      <w:lvlText w:val="%5."/>
+      <w:lvlJc w:val="left"/>
+      <w:pPr>
+        <w:ind w:left="3600" w:hanging="360"/>
+      </w:pPr>
+    </w:lvl>
+    <w:lvl w:ilvl="5" w:tplc="0409001B" w:tentative="1">
+      <w:start w:val="1"/>
+      <w:numFmt w:val="lowerRoman"/>
+      <w:lvlText w:val="%6."/>
+      <w:lvlJc w:val="right"/>
+      <w:pPr>
+        <w:ind w:left="4320" w:hanging="180"/>
+      </w:pPr>
+    </w:lvl>
+    <w:lvl w:ilvl="6" w:tplc="0409000F" w:tentative="1">
+      <w:start w:val="1"/>
+      <w:numFmt w:val="decimal"/>
+      <w:lvlText w:val="%7."/>
+      <w:lvlJc w:val="left"/>
+      <w:pPr>
+        <w:ind w:left="5040" w:hanging="360"/>
+      </w:pPr>
+    </w:lvl>
+    <w:lvl w:ilvl="7" w:tplc="04090019" w:tentative="1">
+      <w:start w:val="1"/>
+      <w:numFmt w:val="lowerLetter"/>
+      <w:lvlText w:val="%8."/>
+      <w:lvlJc w:val="left"/>
+      <w:pPr>
+        <w:ind w:left="5760" w:hanging="360"/>
+      </w:pPr>
+    </w:lvl>
+    <w:lvl w:ilvl="8" w:tplc="0409001B" w:tentative="1">
+      <w:start w:val="1"/>
+      <w:numFmt w:val="lowerRoman"/>
+      <w:lvlText w:val="%9."/>
+      <w:lvlJc w:val="right"/>
+      <w:pPr>
+        <w:ind w:left="6480" w:hanging="180"/>
+      </w:pPr>
+    </w:lvl>
+  </w:abstractNum>
+  <w:abstractNum w:abstractNumId="3" w15:restartNumberingAfterBreak="0">
+    <w:nsid w:val="582438D7"/>
+    <w:multiLevelType w:val="hybridMultilevel"/>
+    <w:tmpl w:val="B1BCF5D0"/>
+    <w:lvl w:ilvl="0" w:tplc="56986832">
+      <w:start w:val="1"/>
+      <w:numFmt w:val="decimal"/>
+      <w:lvlText w:val="(%1)"/>
+      <w:lvlJc w:val="left"/>
+      <w:pPr>
+        <w:ind w:left="720" w:hanging="360"/>
+      </w:pPr>
+      <w:rPr>
+        <w:rFonts w:hint="default"/>
+      </w:rPr>
+    </w:lvl>
+    <w:lvl w:ilvl="1" w:tplc="04090019" w:tentative="1">
+      <w:start w:val="1"/>
+      <w:numFmt w:val="lowerLetter"/>
+      <w:lvlText w:val="%2."/>
+      <w:lvlJc w:val="left"/>
+      <w:pPr>
+        <w:ind w:left="1440" w:hanging="360"/>
+      </w:pPr>
+    </w:lvl>
+    <w:lvl w:ilvl="2" w:tplc="0409001B" w:tentative="1">
+      <w:start w:val="1"/>
+      <w:numFmt w:val="lowerRoman"/>
+      <w:lvlText w:val="%3."/>
+      <w:lvlJc w:val="right"/>
+      <w:pPr>
+        <w:ind w:left="2160" w:hanging="180"/>
+      </w:pPr>
+    </w:lvl>
+    <w:lvl w:ilvl="3" w:tplc="0409000F" w:tentative="1">
+      <w:start w:val="1"/>
+      <w:numFmt w:val="decimal"/>
+      <w:lvlText w:val="%4."/>
+      <w:lvlJc w:val="left"/>
+      <w:pPr>
+        <w:ind w:left="2880" w:hanging="360"/>
+      </w:pPr>
+    </w:lvl>
+    <w:lvl w:ilvl="4" w:tplc="04090019" w:tentative="1">
+      <w:start w:val="1"/>
+      <w:numFmt w:val="lowerLetter"/>
+      <w:lvlText w:val="%5."/>
+      <w:lvlJc w:val="left"/>
+      <w:pPr>
+        <w:ind w:left="3600" w:hanging="360"/>
+      </w:pPr>
+    </w:lvl>
+    <w:lvl w:ilvl="5" w:tplc="0409001B" w:tentative="1">
+      <w:start w:val="1"/>
+      <w:numFmt w:val="lowerRoman"/>
+      <w:lvlText w:val="%6."/>
+      <w:lvlJc w:val="right"/>
+      <w:pPr>
+        <w:ind w:left="4320" w:hanging="180"/>
+      </w:pPr>
+    </w:lvl>
+    <w:lvl w:ilvl="6" w:tplc="0409000F" w:tentative="1">
+      <w:start w:val="1"/>
+      <w:numFmt w:val="decimal"/>
+      <w:lvlText w:val="%7."/>
+      <w:lvlJc w:val="left"/>
+      <w:pPr>
+        <w:ind w:left="5040" w:hanging="360"/>
+      </w:pPr>
+    </w:lvl>
+    <w:lvl w:ilvl="7" w:tplc="04090019" w:tentative="1">
+      <w:start w:val="1"/>
+      <w:numFmt w:val="lowerLetter"/>
+      <w:lvlText w:val="%8."/>
+      <w:lvlJc w:val="left"/>
+      <w:pPr>
+        <w:ind w:left="5760" w:hanging="360"/>
+      </w:pPr>
+    </w:lvl>
+    <w:lvl w:ilvl="8" w:tplc="0409001B" w:tentative="1">
+      <w:start w:val="1"/>
+      <w:numFmt w:val="lowerRoman"/>
+      <w:lvlText w:val="%9."/>
+      <w:lvlJc w:val="right"/>
+      <w:pPr>
+        <w:ind w:left="6480" w:hanging="180"/>
+      </w:pPr>
+    </w:lvl>
+  </w:abstractNum>
   <w:num w:numId="1">
     <w:abstractNumId w:val="0"/>
   </w:num>
   <w:num w:numId="2">
+    <w:abstractNumId w:val="2"/>
+  </w:num>
+  <w:num w:numId="3">
     <w:abstractNumId w:val="1"/>
+  </w:num>
+  <w:num w:numId="4">
+    <w:abstractNumId w:val="3"/>
   </w:num>
 </w:numbering>
 </file>
@@ -3244,7 +4787,7 @@
 </file>
 
 <file path=customXml/itemProps1.xml><?xml version="1.0" encoding="utf-8"?>
-<ds:datastoreItem xmlns:ds="http://schemas.openxmlformats.org/officeDocument/2006/customXml" ds:itemID="{3EA650AF-72AE-4F35-A783-8D3FFA5798B0}">
+<ds:datastoreItem xmlns:ds="http://schemas.openxmlformats.org/officeDocument/2006/customXml" ds:itemID="{6EB6001E-6DB6-4EC6-A935-ED181C3A6218}">
   <ds:schemaRefs>
     <ds:schemaRef ds:uri="http://schemas.openxmlformats.org/officeDocument/2006/bibliography"/>
   </ds:schemaRefs>

</xml_diff>